<commit_message>
Added Tables to the database
</commit_message>
<xml_diff>
--- a/requirements.docx
+++ b/requirements.docx
@@ -288,6 +288,94 @@
       <w:proofErr w:type="spellEnd"/>
       <w:r>
         <w:t>, Lecturer, Time, Date)</w:t>
+      </w:r>
+    </w:p>
+    <w:p>
+      <w:r>
+        <w:t>***</w:t>
+      </w:r>
+      <w:proofErr w:type="spellStart"/>
+      <w:proofErr w:type="gramStart"/>
+      <w:r>
+        <w:t>LectureHall</w:t>
+      </w:r>
+      <w:proofErr w:type="spellEnd"/>
+      <w:r>
+        <w:t>(</w:t>
+      </w:r>
+      <w:proofErr w:type="gramEnd"/>
+      <w:r>
+        <w:t>ID, Hall Name)</w:t>
+      </w:r>
+    </w:p>
+    <w:p>
+      <w:r>
+        <w:t>***</w:t>
+      </w:r>
+      <w:proofErr w:type="gramStart"/>
+      <w:r>
+        <w:t>Lecturer(</w:t>
+      </w:r>
+      <w:proofErr w:type="gramEnd"/>
+      <w:r>
+        <w:t>ID, Name)</w:t>
+      </w:r>
+    </w:p>
+    <w:p>
+      <w:r>
+        <w:t>***</w:t>
+      </w:r>
+      <w:proofErr w:type="gramStart"/>
+      <w:r>
+        <w:t>Course(</w:t>
+      </w:r>
+      <w:proofErr w:type="gramEnd"/>
+      <w:r>
+        <w:t xml:space="preserve">ID, </w:t>
+      </w:r>
+      <w:proofErr w:type="spellStart"/>
+      <w:r>
+        <w:t>CourseName</w:t>
+      </w:r>
+      <w:proofErr w:type="spellEnd"/>
+      <w:r>
+        <w:t>)</w:t>
+      </w:r>
+    </w:p>
+    <w:p>
+      <w:r>
+        <w:t>***</w:t>
+      </w:r>
+      <w:proofErr w:type="spellStart"/>
+      <w:proofErr w:type="gramStart"/>
+      <w:r>
+        <w:t>TaughtAt</w:t>
+      </w:r>
+      <w:proofErr w:type="spellEnd"/>
+      <w:r>
+        <w:t>(</w:t>
+      </w:r>
+      <w:proofErr w:type="gramEnd"/>
+      <w:r>
+        <w:t>CID, HID)</w:t>
+      </w:r>
+    </w:p>
+    <w:p>
+      <w:r>
+        <w:t>***</w:t>
+      </w:r>
+      <w:proofErr w:type="gramStart"/>
+      <w:r>
+        <w:t>Teaches(</w:t>
+      </w:r>
+      <w:proofErr w:type="gramEnd"/>
+      <w:r>
+        <w:t>TID,CID )</w:t>
+      </w:r>
+    </w:p>
+    <w:p>
+      <w:r>
+        <w:t>***</w:t>
       </w:r>
       <w:bookmarkStart w:id="0" w:name="_GoBack"/>
       <w:bookmarkEnd w:id="0"/>

</xml_diff>